<commit_message>
Actualización, modelos 0 al 3
</commit_message>
<xml_diff>
--- a/GIT.docx
+++ b/GIT.docx
@@ -19,11 +19,16 @@
       <w:pPr>
         <w:rPr>
           <w:rFonts w:eastAsiaTheme="minorEastAsia"/>
+          <w:b/>
+          <w:bCs/>
         </w:rPr>
       </w:pPr>
       <m:oMathPara>
         <m:oMath>
           <m:r>
+            <m:rPr>
+              <m:sty m:val="bi"/>
+            </m:rPr>
             <w:rPr>
               <w:rFonts w:ascii="Cambria Math" w:hAnsi="Cambria Math"/>
             </w:rPr>
@@ -112,6 +117,195 @@
     </w:p>
     <w:p>
       <w:pPr>
+        <w:rPr>
+          <w:rFonts w:eastAsiaTheme="minorEastAsia"/>
+        </w:rPr>
+      </w:pPr>
+      <w:r>
+        <w:rPr>
+          <w:rFonts w:eastAsiaTheme="minorEastAsia"/>
+        </w:rPr>
+        <w:t>Si ya hemos agregado archivos antes de crear el gitignore, se soluciona:</w:t>
+      </w:r>
+    </w:p>
+    <w:p>
+      <w:pPr>
+        <w:rPr>
+          <w:rFonts w:ascii="Cambria Math" w:eastAsiaTheme="minorEastAsia" w:hAnsi="Cambria Math"/>
+          <w:oMath/>
+        </w:rPr>
+      </w:pPr>
+      <m:oMathPara>
+        <m:oMath>
+          <m:r>
+            <m:rPr>
+              <m:sty m:val="bi"/>
+            </m:rPr>
+            <w:rPr>
+              <w:rFonts w:ascii="Cambria Math" w:eastAsiaTheme="minorEastAsia" w:hAnsi="Cambria Math"/>
+            </w:rPr>
+            <m:t>git rm -r --cached .</m:t>
+          </m:r>
+        </m:oMath>
+      </m:oMathPara>
+    </w:p>
+    <w:p>
+      <w:pPr>
+        <w:rPr>
+          <w:rFonts w:ascii="Cambria Math" w:eastAsiaTheme="minorEastAsia" w:hAnsi="Cambria Math"/>
+          <w:oMath/>
+        </w:rPr>
+      </w:pPr>
+      <m:oMathPara>
+        <m:oMath>
+          <m:r>
+            <m:rPr>
+              <m:sty m:val="bi"/>
+            </m:rPr>
+            <w:rPr>
+              <w:rFonts w:ascii="Cambria Math" w:eastAsiaTheme="minorEastAsia" w:hAnsi="Cambria Math"/>
+            </w:rPr>
+            <m:t>git add .</m:t>
+          </m:r>
+        </m:oMath>
+      </m:oMathPara>
+    </w:p>
+    <w:p>
+      <w:pPr>
+        <w:rPr>
+          <w:rFonts w:eastAsiaTheme="minorEastAsia"/>
+          <w:b/>
+          <w:bCs/>
+        </w:rPr>
+      </w:pPr>
+      <m:oMathPara>
+        <m:oMath>
+          <m:r>
+            <m:rPr>
+              <m:sty m:val="bi"/>
+            </m:rPr>
+            <w:rPr>
+              <w:rFonts w:ascii="Cambria Math" w:eastAsiaTheme="minorEastAsia" w:hAnsi="Cambria Math"/>
+            </w:rPr>
+            <m:t>git commit -m "Aplicando .gitignore"</m:t>
+          </m:r>
+        </m:oMath>
+      </m:oMathPara>
+    </w:p>
+    <w:p>
+      <w:pPr>
+        <w:rPr>
+          <w:rFonts w:eastAsiaTheme="minorEastAsia"/>
+        </w:rPr>
+      </w:pPr>
+      <w:r>
+        <w:rPr>
+          <w:rFonts w:eastAsiaTheme="minorEastAsia"/>
+        </w:rPr>
+        <w:t>Si queremos comprobar si un archivo específico esta siendo ignorado</w:t>
+      </w:r>
+    </w:p>
+    <w:p>
+      <w:pPr>
+        <w:rPr>
+          <w:rFonts w:eastAsiaTheme="minorEastAsia"/>
+          <w:b/>
+          <w:bCs/>
+        </w:rPr>
+      </w:pPr>
+      <m:oMathPara>
+        <m:oMath>
+          <m:r>
+            <m:rPr>
+              <m:sty m:val="bi"/>
+            </m:rPr>
+            <w:rPr>
+              <w:rFonts w:ascii="Cambria Math" w:eastAsiaTheme="minorEastAsia" w:hAnsi="Cambria Math"/>
+            </w:rPr>
+            <m:t>git check-ignore -v archivo_o_carpeta</m:t>
+          </m:r>
+        </m:oMath>
+      </m:oMathPara>
+    </w:p>
+    <w:p>
+      <w:pPr>
+        <w:rPr>
+          <w:rFonts w:eastAsiaTheme="minorEastAsia"/>
+        </w:rPr>
+      </w:pPr>
+      <w:r>
+        <w:rPr>
+          <w:rFonts w:eastAsiaTheme="minorEastAsia"/>
+        </w:rPr>
+        <w:t xml:space="preserve">Y finalmente se hace el commit </w:t>
+      </w:r>
+    </w:p>
+    <w:p>
+      <w:pPr>
+        <w:rPr>
+          <w:rFonts w:ascii="Cambria Math" w:eastAsiaTheme="minorEastAsia" w:hAnsi="Cambria Math"/>
+          <w:oMath/>
+        </w:rPr>
+      </w:pPr>
+      <m:oMathPara>
+        <m:oMath>
+          <m:r>
+            <m:rPr>
+              <m:sty m:val="bi"/>
+            </m:rPr>
+            <w:rPr>
+              <w:rFonts w:ascii="Cambria Math" w:eastAsiaTheme="minorEastAsia" w:hAnsi="Cambria Math"/>
+            </w:rPr>
+            <m:t>git add .gitignore</m:t>
+          </m:r>
+        </m:oMath>
+      </m:oMathPara>
+    </w:p>
+    <w:p>
+      <w:pPr>
+        <w:rPr>
+          <w:rFonts w:ascii="Cambria Math" w:eastAsiaTheme="minorEastAsia" w:hAnsi="Cambria Math"/>
+          <w:oMath/>
+        </w:rPr>
+      </w:pPr>
+      <m:oMathPara>
+        <m:oMath>
+          <m:r>
+            <m:rPr>
+              <m:sty m:val="bi"/>
+            </m:rPr>
+            <w:rPr>
+              <w:rFonts w:ascii="Cambria Math" w:eastAsiaTheme="minorEastAsia" w:hAnsi="Cambria Math"/>
+            </w:rPr>
+            <m:t>git commit -m "Añadido .gitignore"</m:t>
+          </m:r>
+        </m:oMath>
+      </m:oMathPara>
+    </w:p>
+    <w:p>
+      <w:pPr>
+        <w:rPr>
+          <w:rFonts w:eastAsiaTheme="minorEastAsia"/>
+          <w:b/>
+          <w:bCs/>
+        </w:rPr>
+      </w:pPr>
+      <m:oMathPara>
+        <m:oMath>
+          <m:r>
+            <m:rPr>
+              <m:sty m:val="bi"/>
+            </m:rPr>
+            <w:rPr>
+              <w:rFonts w:ascii="Cambria Math" w:eastAsiaTheme="minorEastAsia" w:hAnsi="Cambria Math"/>
+            </w:rPr>
+            <m:t>git push origin main</m:t>
+          </m:r>
+        </m:oMath>
+      </m:oMathPara>
+    </w:p>
+    <w:p>
+      <w:pPr>
         <w:pStyle w:val="Ttulo1"/>
         <w:rPr>
           <w:rFonts w:eastAsiaTheme="minorEastAsia"/>
@@ -126,7 +320,201 @@
     </w:p>
     <w:p>
       <w:r>
-        <w:t>Ç</w:t>
+        <w:t>Antes que nada</w:t>
+      </w:r>
+      <w:r>
+        <w:t xml:space="preserve"> se debe ir al directorio que se querrá clonar al repositorio</w:t>
+      </w:r>
+    </w:p>
+    <w:p>
+      <w:pPr>
+        <w:rPr>
+          <w:b/>
+          <w:bCs/>
+        </w:rPr>
+      </w:pPr>
+      <m:oMathPara>
+        <m:oMath>
+          <m:r>
+            <m:rPr>
+              <m:sty m:val="bi"/>
+            </m:rPr>
+            <w:rPr>
+              <w:rFonts w:ascii="Cambria Math" w:eastAsiaTheme="minorEastAsia" w:hAnsi="Cambria Math"/>
+            </w:rPr>
+            <m:t>cd C:/Users/Daniel/Desktop/DOCUMENTOS/TFM/DCM_ARQUITECTURA RAG</m:t>
+          </m:r>
+        </m:oMath>
+      </m:oMathPara>
+    </w:p>
+    <w:p>
+      <w:r>
+        <w:t>Para iniciar el repositorio, se debe inicializar con el siguiente comando, que creará una carpeta oculta .git que almacenará el historial de versiones.</w:t>
+      </w:r>
+    </w:p>
+    <w:p>
+      <w:pPr>
+        <w:rPr>
+          <w:rFonts w:eastAsiaTheme="minorEastAsia"/>
+          <w:b/>
+          <w:bCs/>
+        </w:rPr>
+      </w:pPr>
+      <m:oMathPara>
+        <m:oMath>
+          <m:r>
+            <m:rPr>
+              <m:sty m:val="bi"/>
+            </m:rPr>
+            <w:rPr>
+              <w:rFonts w:ascii="Cambria Math" w:hAnsi="Cambria Math"/>
+            </w:rPr>
+            <w:lastRenderedPageBreak/>
+            <m:t>git init</m:t>
+          </m:r>
+        </m:oMath>
+      </m:oMathPara>
+    </w:p>
+    <w:p>
+      <w:r>
+        <w:t>Para incluir todos los archivos del proyecto en Git se usa</w:t>
+      </w:r>
+    </w:p>
+    <w:p>
+      <w:pPr>
+        <w:rPr>
+          <w:rFonts w:eastAsiaTheme="minorEastAsia"/>
+          <w:b/>
+          <w:bCs/>
+        </w:rPr>
+      </w:pPr>
+      <m:oMathPara>
+        <m:oMath>
+          <m:r>
+            <m:rPr>
+              <m:sty m:val="bi"/>
+            </m:rPr>
+            <w:rPr>
+              <w:rFonts w:ascii="Cambria Math" w:hAnsi="Cambria Math"/>
+            </w:rPr>
+            <m:t>git add .</m:t>
+          </m:r>
+        </m:oMath>
+      </m:oMathPara>
+    </w:p>
+    <w:p>
+      <w:pPr>
+        <w:rPr>
+          <w:rFonts w:eastAsiaTheme="minorEastAsia"/>
+        </w:rPr>
+      </w:pPr>
+      <w:r>
+        <w:rPr>
+          <w:rFonts w:eastAsiaTheme="minorEastAsia"/>
+        </w:rPr>
+        <w:t>Si se ha generado</w:t>
+      </w:r>
+      <w:r>
+        <w:rPr>
+          <w:rFonts w:eastAsiaTheme="minorEastAsia"/>
+        </w:rPr>
+        <w:t xml:space="preserve"> un gitignore, el propio sistema ua detecta la configuración ya no carga esos directorios.</w:t>
+      </w:r>
+    </w:p>
+    <w:p>
+      <w:pPr>
+        <w:rPr>
+          <w:rFonts w:eastAsiaTheme="minorEastAsia"/>
+        </w:rPr>
+      </w:pPr>
+      <w:r>
+        <w:rPr>
+          <w:rFonts w:eastAsiaTheme="minorEastAsia"/>
+        </w:rPr>
+        <w:t>Para registrar los cambios con un mensaje</w:t>
+      </w:r>
+    </w:p>
+    <w:p>
+      <w:pPr>
+        <w:rPr>
+          <w:rFonts w:eastAsiaTheme="minorEastAsia"/>
+          <w:b/>
+          <w:bCs/>
+        </w:rPr>
+      </w:pPr>
+      <m:oMathPara>
+        <m:oMath>
+          <m:r>
+            <m:rPr>
+              <m:sty m:val="bi"/>
+            </m:rPr>
+            <w:rPr>
+              <w:rFonts w:ascii="Cambria Math" w:hAnsi="Cambria Math"/>
+            </w:rPr>
+            <m:t>git commit -m "Mensaje que queda registrado"</m:t>
+          </m:r>
+        </m:oMath>
+      </m:oMathPara>
+    </w:p>
+    <w:p>
+      <w:r>
+        <w:t>Cuando se ha creado el directorio online de GitHub, se agrega como remoto</w:t>
+      </w:r>
+    </w:p>
+    <w:p>
+      <w:pPr>
+        <w:rPr>
+          <w:b/>
+          <w:bCs/>
+        </w:rPr>
+      </w:pPr>
+      <m:oMathPara>
+        <m:oMath>
+          <m:r>
+            <m:rPr>
+              <m:sty m:val="bi"/>
+            </m:rPr>
+            <w:rPr>
+              <w:rFonts w:ascii="Cambria Math" w:hAnsi="Cambria Math"/>
+            </w:rPr>
+            <m:t>git remote add origin &lt;URL_DEL_REPOSITORIO&gt;</m:t>
+          </m:r>
+        </m:oMath>
+      </m:oMathPara>
+    </w:p>
+    <w:p>
+      <w:pPr>
+        <w:rPr>
+          <w:rFonts w:eastAsiaTheme="minorEastAsia"/>
+          <w:b/>
+          <w:bCs/>
+        </w:rPr>
+      </w:pPr>
+      <m:oMathPara>
+        <m:oMath>
+          <m:r>
+            <m:rPr>
+              <m:sty m:val="bi"/>
+            </m:rPr>
+            <w:rPr>
+              <w:rFonts w:ascii="Cambria Math" w:hAnsi="Cambria Math"/>
+            </w:rPr>
+            <m:t>git remote add origin https://github.com/dcamacmon/DCM_ARQUITECTURA-RAG.git</m:t>
+          </m:r>
+        </m:oMath>
+      </m:oMathPara>
+    </w:p>
+    <w:p>
+      <w:pPr>
+        <w:rPr>
+          <w:rFonts w:eastAsiaTheme="minorEastAsia"/>
+        </w:rPr>
+      </w:pPr>
+      <w:r>
+        <w:rPr>
+          <w:rFonts w:eastAsiaTheme="minorEastAsia"/>
+        </w:rPr>
+        <w:t>Y para verificar si se ha agregado correctamente</w:t>
       </w:r>
     </w:p>
     <w:p>
@@ -139,12 +527,86 @@
         <m:oMath>
           <m:r>
             <w:rPr>
-              <w:rFonts w:ascii="Cambria Math" w:eastAsiaTheme="minorEastAsia" w:hAnsi="Cambria Math"/>
+              <w:rFonts w:ascii="Cambria Math" w:hAnsi="Cambria Math"/>
             </w:rPr>
-            <m:t>C:/Users/Daniel/Desktop/DOCUMENTOS/TFM/DCM_ARQUITECTURA RAG</m:t>
+            <m:t>git remote -v</m:t>
           </m:r>
         </m:oMath>
       </m:oMathPara>
+    </w:p>
+    <w:p>
+      <w:pPr>
+        <w:rPr>
+          <w:rFonts w:eastAsiaTheme="minorEastAsia"/>
+        </w:rPr>
+      </w:pPr>
+      <w:r>
+        <w:rPr>
+          <w:rFonts w:eastAsiaTheme="minorEastAsia"/>
+        </w:rPr>
+        <w:t>Si por algún caso, se ha agregado mal el link, se puede eliminar con</w:t>
+      </w:r>
+    </w:p>
+    <w:p>
+      <w:pPr>
+        <w:rPr>
+          <w:rFonts w:eastAsiaTheme="minorEastAsia"/>
+        </w:rPr>
+      </w:pPr>
+    </w:p>
+    <w:p>
+      <w:pPr>
+        <w:rPr>
+          <w:rFonts w:eastAsiaTheme="minorEastAsia"/>
+        </w:rPr>
+      </w:pPr>
+      <w:r>
+        <w:rPr>
+          <w:rFonts w:eastAsiaTheme="minorEastAsia"/>
+        </w:rPr>
+        <w:t xml:space="preserve">Si es la primera vez que subes código, debemos establecer la rama principal </w:t>
+      </w:r>
+    </w:p>
+    <w:p>
+      <m:oMathPara>
+        <m:oMath>
+          <m:r>
+            <w:rPr>
+              <w:rFonts w:ascii="Cambria Math" w:hAnsi="Cambria Math"/>
+            </w:rPr>
+            <m:t>git branch -M main</m:t>
+          </m:r>
+        </m:oMath>
+      </m:oMathPara>
+    </w:p>
+    <w:p>
+      <w:r>
+        <w:t>Para posteriormente subir los cambios</w:t>
+      </w:r>
+    </w:p>
+    <w:p>
+      <w:pPr>
+        <w:rPr>
+          <w:rFonts w:eastAsiaTheme="minorEastAsia"/>
+        </w:rPr>
+      </w:pPr>
+      <m:oMathPara>
+        <m:oMath>
+          <m:r>
+            <w:rPr>
+              <w:rFonts w:ascii="Cambria Math" w:hAnsi="Cambria Math"/>
+            </w:rPr>
+            <m:t>git push -u origin main</m:t>
+          </m:r>
+        </m:oMath>
+      </m:oMathPara>
+    </w:p>
+    <w:p>
+      <w:pPr>
+        <w:rPr>
+          <w:rFonts w:eastAsiaTheme="minorEastAsia"/>
+        </w:rPr>
+      </w:pPr>
     </w:p>
     <w:p>
       <w:pPr>

</xml_diff>

<commit_message>
Actualización del TFM: PEC3
</commit_message>
<xml_diff>
--- a/GIT.docx
+++ b/GIT.docx
@@ -610,10 +610,104 @@
     </w:p>
     <w:p>
       <w:pPr>
-        <w:rPr>
-          <w:rFonts w:eastAsiaTheme="minorEastAsia"/>
-        </w:rPr>
-      </w:pPr>
+        <w:pStyle w:val="Ttulo1"/>
+        <w:rPr>
+          <w:rFonts w:eastAsiaTheme="minorEastAsia"/>
+        </w:rPr>
+      </w:pPr>
+      <w:r>
+        <w:rPr>
+          <w:rFonts w:eastAsiaTheme="minorEastAsia"/>
+        </w:rPr>
+        <w:t>ACTUALIZAR EL REPOSITORIO</w:t>
+      </w:r>
+    </w:p>
+    <w:p>
+      <w:r>
+        <w:t>Primero se tiene que abrir el CMD y dirigirnos al directorio del repositorio</w:t>
+      </w:r>
+    </w:p>
+    <w:p>
+      <w:pPr>
+        <w:rPr>
+          <w:rFonts w:eastAsiaTheme="minorEastAsia"/>
+          <w:b/>
+        </w:rPr>
+      </w:pPr>
+      <m:oMathPara>
+        <m:oMath>
+          <m:r>
+            <m:rPr>
+              <m:sty m:val="bi"/>
+            </m:rPr>
+            <w:rPr>
+              <w:rFonts w:ascii="Cambria Math" w:eastAsiaTheme="minorEastAsia" w:hAnsi="Cambria Math"/>
+            </w:rPr>
+            <m:t>c</m:t>
+          </m:r>
+          <m:r>
+            <m:rPr>
+              <m:sty m:val="bi"/>
+            </m:rPr>
+            <w:rPr>
+              <w:rFonts w:ascii="Cambria Math" w:eastAsiaTheme="minorEastAsia" w:hAnsi="Cambria Math"/>
+            </w:rPr>
+            <m:t>d C:/Users/Daniel/Desktop/DOCUMENTOS/TFM/DCM_ARQUITECTURA RAG</m:t>
+          </m:r>
+        </m:oMath>
+      </m:oMathPara>
+    </w:p>
+    <w:p>
+      <w:r>
+        <w:t>Añadimos los cambios</w:t>
+      </w:r>
+    </w:p>
+    <w:p>
+      <m:oMathPara>
+        <m:oMath>
+          <m:r>
+            <w:rPr>
+              <w:rFonts w:ascii="Cambria Math" w:hAnsi="Cambria Math"/>
+            </w:rPr>
+            <m:t>git add .</m:t>
+          </m:r>
+        </m:oMath>
+      </m:oMathPara>
+    </w:p>
+    <w:p>
+      <w:r>
+        <w:t>Hacemos un commit con el mensaje de la actualización</w:t>
+      </w:r>
+    </w:p>
+    <w:p>
+      <m:oMathPara>
+        <m:oMath>
+          <m:r>
+            <w:rPr>
+              <w:rFonts w:ascii="Cambria Math" w:hAnsi="Cambria Math"/>
+            </w:rPr>
+            <m:t>git commit -m "Tu mensaje describiendo los cambios"</m:t>
+          </m:r>
+        </m:oMath>
+      </m:oMathPara>
+    </w:p>
+    <w:p>
+      <w:r>
+        <w:t>Finalmente se suben los cambios a GitHub con un PUSH</w:t>
+      </w:r>
+    </w:p>
+    <w:p>
+      <m:oMathPara>
+        <m:oMath>
+          <m:r>
+            <w:rPr>
+              <w:rFonts w:ascii="Cambria Math" w:hAnsi="Cambria Math"/>
+            </w:rPr>
+            <w:lastRenderedPageBreak/>
+            <m:t>git push origin main</m:t>
+          </m:r>
+        </m:oMath>
+      </m:oMathPara>
     </w:p>
     <w:sectPr>
       <w:headerReference w:type="default" r:id="rId6"/>
@@ -1295,6 +1389,7 @@
   <w:style w:type="character" w:default="1" w:styleId="Fuentedeprrafopredeter">
     <w:name w:val="Default Paragraph Font"/>
     <w:uiPriority w:val="1"/>
+    <w:semiHidden/>
     <w:unhideWhenUsed/>
   </w:style>
   <w:style w:type="table" w:default="1" w:styleId="Tablanormal">

</xml_diff>